<commit_message>
Modificada la introduccion del libro, se ha añadido mas informacion
</commit_message>
<xml_diff>
--- a/Introduccion.DOCX
+++ b/Introduccion.DOCX
@@ -461,6 +461,181 @@
           <w:lang w:val="en-US"/>
         </w:rPr>
         <w:t>.</w:t>
+      </w:r>
+    </w:p>
+    <w:p>
+      <w:pPr>
+        <w:rPr>
+          <w:lang w:val="en-US"/>
+        </w:rPr>
+      </w:pPr>
+    </w:p>
+    <w:p>
+      <w:pPr>
+        <w:rPr>
+          <w:u w:val="single"/>
+          <w:lang w:val="en-US"/>
+        </w:rPr>
+      </w:pPr>
+      <w:r>
+        <w:rPr>
+          <w:lang w:val="en-US"/>
+        </w:rPr>
+        <w:t>“</w:t>
+      </w:r>
+      <w:proofErr w:type="spellStart"/>
+      <w:r>
+        <w:rPr>
+          <w:lang w:val="en-US"/>
+        </w:rPr>
+        <w:t>Excepteur</w:t>
+      </w:r>
+      <w:proofErr w:type="spellEnd"/>
+      <w:r>
+        <w:rPr>
+          <w:lang w:val="en-US"/>
+        </w:rPr>
+        <w:t xml:space="preserve"> </w:t>
+      </w:r>
+      <w:proofErr w:type="spellStart"/>
+      <w:r>
+        <w:rPr>
+          <w:lang w:val="en-US"/>
+        </w:rPr>
+        <w:t>sint</w:t>
+      </w:r>
+      <w:proofErr w:type="spellEnd"/>
+      <w:r>
+        <w:rPr>
+          <w:lang w:val="en-US"/>
+        </w:rPr>
+        <w:t xml:space="preserve"> </w:t>
+      </w:r>
+      <w:proofErr w:type="spellStart"/>
+      <w:r>
+        <w:rPr>
+          <w:lang w:val="en-US"/>
+        </w:rPr>
+        <w:t>occaecat</w:t>
+      </w:r>
+      <w:proofErr w:type="spellEnd"/>
+      <w:r>
+        <w:rPr>
+          <w:lang w:val="en-US"/>
+        </w:rPr>
+        <w:t xml:space="preserve"> </w:t>
+      </w:r>
+      <w:proofErr w:type="spellStart"/>
+      <w:r>
+        <w:rPr>
+          <w:lang w:val="en-US"/>
+        </w:rPr>
+        <w:t>cupidatat</w:t>
+      </w:r>
+      <w:proofErr w:type="spellEnd"/>
+      <w:r>
+        <w:rPr>
+          <w:lang w:val="en-US"/>
+        </w:rPr>
+        <w:t xml:space="preserve"> non </w:t>
+      </w:r>
+      <w:proofErr w:type="spellStart"/>
+      <w:r>
+        <w:rPr>
+          <w:lang w:val="en-US"/>
+        </w:rPr>
+        <w:t>proident</w:t>
+      </w:r>
+      <w:proofErr w:type="spellEnd"/>
+      <w:r>
+        <w:rPr>
+          <w:lang w:val="en-US"/>
+        </w:rPr>
+        <w:t xml:space="preserve">, sunt in culpa qui </w:t>
+      </w:r>
+      <w:proofErr w:type="spellStart"/>
+      <w:r>
+        <w:rPr>
+          <w:lang w:val="en-US"/>
+        </w:rPr>
+        <w:t>officia</w:t>
+      </w:r>
+      <w:proofErr w:type="spellEnd"/>
+      <w:r>
+        <w:rPr>
+          <w:lang w:val="en-US"/>
+        </w:rPr>
+        <w:t xml:space="preserve"> </w:t>
+      </w:r>
+      <w:proofErr w:type="spellStart"/>
+      <w:r>
+        <w:rPr>
+          <w:lang w:val="en-US"/>
+        </w:rPr>
+        <w:t>deserunt</w:t>
+      </w:r>
+      <w:proofErr w:type="spellEnd"/>
+      <w:r>
+        <w:rPr>
+          <w:lang w:val="en-US"/>
+        </w:rPr>
+        <w:t xml:space="preserve"> </w:t>
+      </w:r>
+      <w:proofErr w:type="spellStart"/>
+      <w:r>
+        <w:rPr>
+          <w:lang w:val="en-US"/>
+        </w:rPr>
+        <w:t>mollit</w:t>
+      </w:r>
+      <w:proofErr w:type="spellEnd"/>
+      <w:r>
+        <w:rPr>
+          <w:lang w:val="en-US"/>
+        </w:rPr>
+        <w:t xml:space="preserve"> </w:t>
+      </w:r>
+      <w:proofErr w:type="spellStart"/>
+      <w:r>
+        <w:rPr>
+          <w:lang w:val="en-US"/>
+        </w:rPr>
+        <w:t>anim</w:t>
+      </w:r>
+      <w:proofErr w:type="spellEnd"/>
+      <w:r>
+        <w:rPr>
+          <w:lang w:val="en-US"/>
+        </w:rPr>
+        <w:t xml:space="preserve"> id </w:t>
+      </w:r>
+      <w:proofErr w:type="spellStart"/>
+      <w:r>
+        <w:rPr>
+          <w:lang w:val="en-US"/>
+        </w:rPr>
+        <w:t>est</w:t>
+      </w:r>
+      <w:proofErr w:type="spellEnd"/>
+      <w:r>
+        <w:rPr>
+          <w:lang w:val="en-US"/>
+        </w:rPr>
+        <w:t xml:space="preserve"> </w:t>
+      </w:r>
+      <w:proofErr w:type="spellStart"/>
+      <w:r>
+        <w:rPr>
+          <w:lang w:val="en-US"/>
+        </w:rPr>
+        <w:t>laborum</w:t>
+      </w:r>
+      <w:proofErr w:type="spellEnd"/>
+      <w:r>
+        <w:rPr>
+          <w:lang w:val="en-US"/>
+        </w:rPr>
+        <w:t>.”</w:t>
       </w:r>
     </w:p>
     <w:sectPr>
@@ -872,13 +1047,13 @@
     <w:name w:val="Normal"/>
     <w:qFormat/>
   </w:style>
-  <w:style w:type="character" w:default="1" w:styleId="DefaultParagraphFont">
+  <w:style w:type="character" w:default="1" w:styleId="Fuentedeprrafopredeter">
     <w:name w:val="Default Paragraph Font"/>
     <w:uiPriority w:val="1"/>
     <w:semiHidden/>
     <w:unhideWhenUsed/>
   </w:style>
-  <w:style w:type="table" w:default="1" w:styleId="TableNormal">
+  <w:style w:type="table" w:default="1" w:styleId="Tablanormal">
     <w:name w:val="Normal Table"/>
     <w:uiPriority w:val="99"/>
     <w:semiHidden/>
@@ -893,7 +1068,7 @@
       </w:tblCellMar>
     </w:tblPr>
   </w:style>
-  <w:style w:type="numbering" w:default="1" w:styleId="NoList">
+  <w:style w:type="numbering" w:default="1" w:styleId="Sinlista">
     <w:name w:val="No List"/>
     <w:uiPriority w:val="99"/>
     <w:semiHidden/>

</xml_diff>